<commit_message>
Update Picture Book materials and README
- Added Text Meets Image writing guide (3-page handout on text-image complementarity)
- Updated Picture Book First Draft assignment to include AI Symposium reflection (150-200 words in Component 3)
- Fixed README to show correct 4 problem sets (Nightingale, Graunt, Mirzakhani, Plato) instead of 6
</commit_message>
<xml_diff>
--- a/Picture Book/Picture Book First Draft.docx
+++ b/Picture Book/Picture Book First Draft.docx
@@ -48,13 +48,6 @@
         <w:t xml:space="preserve">Due: Friday, May 1 at 11:59pm</w:t>
       </w:r>
     </w:p>
-    <w:p>
-      <w:r>
-        <w:pict>
-          <v:rect style="width:0;height:1.5pt" o:hralign="center" o:hrstd="t" o:hr="t"/>
-        </w:pict>
-      </w:r>
-    </w:p>
     <w:bookmarkEnd w:id="20"/>
     <w:bookmarkStart w:id="21" w:name="overview"/>
     <w:p>
@@ -70,7 +63,25 @@
         <w:pStyle w:val="FirstParagraph"/>
       </w:pPr>
       <w:r>
-        <w:t xml:space="preserve">This is your working draft of the picture book you and your partner have been developing since Week 8. The goal is to show genuine progress and get formative feedback before your showcase presentations (May 5-7) and final submission (May 13).</w:t>
+        <w:t xml:space="preserve">This is your working draft of the picture book you and your partner have</w:t>
+      </w:r>
+      <w:r>
+        <w:t xml:space="preserve"> </w:t>
+      </w:r>
+      <w:r>
+        <w:t xml:space="preserve">been developing since Week 8. The goal is to show genuine progress and</w:t>
+      </w:r>
+      <w:r>
+        <w:t xml:space="preserve"> </w:t>
+      </w:r>
+      <w:r>
+        <w:t xml:space="preserve">get formative feedback before your showcase presentations (May 5-7) and</w:t>
+      </w:r>
+      <w:r>
+        <w:t xml:space="preserve"> </w:t>
+      </w:r>
+      <w:r>
+        <w:t xml:space="preserve">final submission (May 13).</w:t>
       </w:r>
     </w:p>
     <w:p>
@@ -88,14 +99,19 @@
         <w:t xml:space="preserve"> </w:t>
       </w:r>
       <w:r>
-        <w:t xml:space="preserve">We want to see where you are, help you identify what’s working, and support you in finishing strong.</w:t>
-      </w:r>
-    </w:p>
-    <w:p>
-      <w:r>
-        <w:pict>
-          <v:rect style="width:0;height:1.5pt" o:hralign="center" o:hrstd="t" o:hr="t"/>
-        </w:pict>
+        <w:t xml:space="preserve">We want to</w:t>
+      </w:r>
+      <w:r>
+        <w:t xml:space="preserve"> </w:t>
+      </w:r>
+      <w:r>
+        <w:t xml:space="preserve">see where you are, help you identify what’s working, and support you in</w:t>
+      </w:r>
+      <w:r>
+        <w:t xml:space="preserve"> </w:t>
+      </w:r>
+      <w:r>
+        <w:t xml:space="preserve">finishing strong.</w:t>
       </w:r>
     </w:p>
     <w:bookmarkEnd w:id="21"/>
@@ -143,7 +159,13 @@
         <w:pStyle w:val="FirstParagraph"/>
       </w:pPr>
       <w:r>
-        <w:t xml:space="preserve">Submit your current draft of the picture book. It doesn’t need to be perfect or even complete! What we’re looking for:</w:t>
+        <w:t xml:space="preserve">Submit your current draft of the picture book. It doesn’t need to be</w:t>
+      </w:r>
+      <w:r>
+        <w:t xml:space="preserve"> </w:t>
+      </w:r>
+      <w:r>
+        <w:t xml:space="preserve">perfect or even complete! What we’re looking for:</w:t>
       </w:r>
     </w:p>
     <w:p>
@@ -161,19 +183,19 @@
         <w:t xml:space="preserve"> </w:t>
       </w:r>
       <w:r>
-        <w:t xml:space="preserve">- Full narrative arc visible (even if some sections are rough)</w:t>
-      </w:r>
-      <w:r>
-        <w:t xml:space="preserve"> </w:t>
-      </w:r>
-      <w:r>
-        <w:t xml:space="preserve">- Mathematical content integrated (not just mentioned)</w:t>
-      </w:r>
-      <w:r>
-        <w:t xml:space="preserve"> </w:t>
-      </w:r>
-      <w:r>
-        <w:t xml:space="preserve">- Voice and tone emerging</w:t>
+        <w:t xml:space="preserve">- Full narrative arc visible (even if some sections are</w:t>
+      </w:r>
+      <w:r>
+        <w:t xml:space="preserve"> </w:t>
+      </w:r>
+      <w:r>
+        <w:t xml:space="preserve">rough) - Mathematical content integrated (not just mentioned) - Voice</w:t>
+      </w:r>
+      <w:r>
+        <w:t xml:space="preserve"> </w:t>
+      </w:r>
+      <w:r>
+        <w:t xml:space="preserve">and tone emerging</w:t>
       </w:r>
     </w:p>
     <w:p>
@@ -191,7 +213,13 @@
         <w:t xml:space="preserve"> </w:t>
       </w:r>
       <w:r>
-        <w:t xml:space="preserve">- Visual content on most pages (can include placeholders like</w:t>
+        <w:t xml:space="preserve">- Visual content on most pages (can include placeholders</w:t>
+      </w:r>
+      <w:r>
+        <w:t xml:space="preserve"> </w:t>
+      </w:r>
+      <w:r>
+        <w:t xml:space="preserve">like</w:t>
       </w:r>
       <w:r>
         <w:t xml:space="preserve"> </w:t>
@@ -206,19 +234,19 @@
         <w:t xml:space="preserve">”</w:t>
       </w:r>
       <w:r>
-        <w:t xml:space="preserve">)</w:t>
-      </w:r>
-      <w:r>
-        <w:t xml:space="preserve"> </w:t>
-      </w:r>
-      <w:r>
-        <w:t xml:space="preserve">- Enough visual information that readers can see your vision</w:t>
-      </w:r>
-      <w:r>
-        <w:t xml:space="preserve"> </w:t>
-      </w:r>
-      <w:r>
-        <w:t xml:space="preserve">- Character consistency starting to emerge</w:t>
+        <w:t xml:space="preserve">) - Enough visual</w:t>
+      </w:r>
+      <w:r>
+        <w:t xml:space="preserve"> </w:t>
+      </w:r>
+      <w:r>
+        <w:t xml:space="preserve">information that readers can see your vision - Character consistency</w:t>
+      </w:r>
+      <w:r>
+        <w:t xml:space="preserve"> </w:t>
+      </w:r>
+      <w:r>
+        <w:t xml:space="preserve">starting to emerge</w:t>
       </w:r>
     </w:p>
     <w:p>
@@ -236,13 +264,85 @@
         <w:t xml:space="preserve"> </w:t>
       </w:r>
       <w:r>
-        <w:t xml:space="preserve">- Cover attempt (even if rough)</w:t>
-      </w:r>
-      <w:r>
-        <w:t xml:space="preserve"> </w:t>
-      </w:r>
-      <w:r>
-        <w:t xml:space="preserve">- Author’s Note draft (can be notes/bullets)</w:t>
+        <w:t xml:space="preserve">- Cover attempt (even if rough) - Author’s Note</w:t>
+      </w:r>
+      <w:r>
+        <w:t xml:space="preserve"> </w:t>
+      </w:r>
+      <w:r>
+        <w:t xml:space="preserve">draft (can be notes/bullets) -</w:t>
+      </w:r>
+      <w:r>
+        <w:t xml:space="preserve"> </w:t>
+      </w:r>
+      <w:r>
+        <w:t xml:space="preserve">“</w:t>
+      </w:r>
+      <w:r>
+        <w:t xml:space="preserve">The Math</w:t>
+      </w:r>
+      <w:r>
+        <w:t xml:space="preserve">”</w:t>
+      </w:r>
+      <w:r>
+        <w:t xml:space="preserve"> </w:t>
+      </w:r>
+      <w:r>
+        <w:t xml:space="preserve">page draft</w:t>
+      </w:r>
+    </w:p>
+    <w:p>
+      <w:pPr>
+        <w:pStyle w:val="BodyText"/>
+      </w:pPr>
+      <w:r>
+        <w:rPr>
+          <w:bCs/>
+          <w:b/>
+        </w:rPr>
+        <w:t xml:space="preserve">What</w:t>
+      </w:r>
+      <w:r>
+        <w:rPr>
+          <w:bCs/>
+          <w:b/>
+        </w:rPr>
+        <w:t xml:space="preserve"> </w:t>
+      </w:r>
+      <w:r>
+        <w:rPr>
+          <w:bCs/>
+          <w:b/>
+        </w:rPr>
+        <w:t xml:space="preserve">“</w:t>
+      </w:r>
+      <w:r>
+        <w:rPr>
+          <w:bCs/>
+          <w:b/>
+        </w:rPr>
+        <w:t xml:space="preserve">incomplete</w:t>
+      </w:r>
+      <w:r>
+        <w:rPr>
+          <w:bCs/>
+          <w:b/>
+        </w:rPr>
+        <w:t xml:space="preserve">”</w:t>
+      </w:r>
+      <w:r>
+        <w:rPr>
+          <w:bCs/>
+          <w:b/>
+        </w:rPr>
+        <w:t xml:space="preserve"> </w:t>
+      </w:r>
+      <w:r>
+        <w:rPr>
+          <w:bCs/>
+          <w:b/>
+        </w:rPr>
+        <w:t xml:space="preserve">looks like (and that’s okay!):</w:t>
       </w:r>
       <w:r>
         <w:t xml:space="preserve"> </w:t>
@@ -257,7 +357,13 @@
         <w:t xml:space="preserve">“</w:t>
       </w:r>
       <w:r>
-        <w:t xml:space="preserve">The Math</w:t>
+        <w:t xml:space="preserve">Page 8 text</w:t>
+      </w:r>
+      <w:r>
+        <w:t xml:space="preserve"> </w:t>
+      </w:r>
+      <w:r>
+        <w:t xml:space="preserve">needs revision - too wordy</w:t>
       </w:r>
       <w:r>
         <w:t xml:space="preserve">”</w:t>
@@ -266,63 +372,27 @@
         <w:t xml:space="preserve"> </w:t>
       </w:r>
       <w:r>
-        <w:t xml:space="preserve">page draft</w:t>
-      </w:r>
-    </w:p>
-    <w:p>
-      <w:pPr>
-        <w:pStyle w:val="BodyText"/>
-      </w:pPr>
-      <w:r>
-        <w:rPr>
-          <w:bCs/>
-          <w:b/>
-        </w:rPr>
-        <w:t xml:space="preserve">What</w:t>
-      </w:r>
-      <w:r>
-        <w:rPr>
-          <w:bCs/>
-          <w:b/>
-        </w:rPr>
-        <w:t xml:space="preserve"> </w:t>
-      </w:r>
-      <w:r>
-        <w:rPr>
-          <w:bCs/>
-          <w:b/>
-        </w:rPr>
+        <w:t xml:space="preserve">-</w:t>
+      </w:r>
+      <w:r>
+        <w:t xml:space="preserve"> </w:t>
+      </w:r>
+      <w:r>
         <w:t xml:space="preserve">“</w:t>
       </w:r>
       <w:r>
-        <w:rPr>
-          <w:bCs/>
-          <w:b/>
-        </w:rPr>
-        <w:t xml:space="preserve">incomplete</w:t>
-      </w:r>
-      <w:r>
-        <w:rPr>
-          <w:bCs/>
-          <w:b/>
-        </w:rPr>
+        <w:t xml:space="preserve">[Need image of Banneker’s cabin</w:t>
+      </w:r>
+      <w:r>
+        <w:t xml:space="preserve"> </w:t>
+      </w:r>
+      <w:r>
+        <w:t xml:space="preserve">here]</w:t>
+      </w:r>
+      <w:r>
         <w:t xml:space="preserve">”</w:t>
       </w:r>
       <w:r>
-        <w:rPr>
-          <w:bCs/>
-          <w:b/>
-        </w:rPr>
-        <w:t xml:space="preserve"> </w:t>
-      </w:r>
-      <w:r>
-        <w:rPr>
-          <w:bCs/>
-          <w:b/>
-        </w:rPr>
-        <w:t xml:space="preserve">looks like (and that’s okay!):</w:t>
-      </w:r>
-      <w:r>
         <w:t xml:space="preserve"> </w:t>
       </w:r>
       <w:r>
@@ -335,7 +405,7 @@
         <w:t xml:space="preserve">“</w:t>
       </w:r>
       <w:r>
-        <w:t xml:space="preserve">Page 8 text needs revision - too wordy</w:t>
+        <w:t xml:space="preserve">Author’s note: still researching sources</w:t>
       </w:r>
       <w:r>
         <w:t xml:space="preserve">”</w:t>
@@ -344,43 +414,13 @@
         <w:t xml:space="preserve"> </w:t>
       </w:r>
       <w:r>
-        <w:t xml:space="preserve">-</w:t>
-      </w:r>
-      <w:r>
-        <w:t xml:space="preserve"> </w:t>
-      </w:r>
-      <w:r>
-        <w:t xml:space="preserve">“</w:t>
-      </w:r>
-      <w:r>
-        <w:t xml:space="preserve">[Need image of Banneker’s cabin here]</w:t>
-      </w:r>
-      <w:r>
-        <w:t xml:space="preserve">”</w:t>
-      </w:r>
-      <w:r>
-        <w:t xml:space="preserve"> </w:t>
-      </w:r>
-      <w:r>
-        <w:t xml:space="preserve">-</w:t>
-      </w:r>
-      <w:r>
-        <w:t xml:space="preserve"> </w:t>
-      </w:r>
-      <w:r>
-        <w:t xml:space="preserve">“</w:t>
-      </w:r>
-      <w:r>
-        <w:t xml:space="preserve">Author’s note: still researching sources</w:t>
-      </w:r>
-      <w:r>
-        <w:t xml:space="preserve">”</w:t>
-      </w:r>
-      <w:r>
-        <w:t xml:space="preserve"> </w:t>
-      </w:r>
-      <w:r>
-        <w:t xml:space="preserve">- Rough sketches or low-quality test images</w:t>
+        <w:t xml:space="preserve">- Rough sketches or</w:t>
+      </w:r>
+      <w:r>
+        <w:t xml:space="preserve"> </w:t>
+      </w:r>
+      <w:r>
+        <w:t xml:space="preserve">low-quality test images</w:t>
       </w:r>
     </w:p>
     <w:bookmarkEnd w:id="22"/>
@@ -424,25 +464,25 @@
         <w:t xml:space="preserve"> </w:t>
       </w:r>
       <w:r>
-        <w:t xml:space="preserve">(prompt provided on Canvas)</w:t>
-      </w:r>
-      <w:r>
-        <w:t xml:space="preserve"> </w:t>
-      </w:r>
-      <w:r>
-        <w:t xml:space="preserve">- Copy the bot prompt into ChatGPT, Gemini, Claude, or your preferred AI tool</w:t>
-      </w:r>
-      <w:r>
-        <w:t xml:space="preserve"> </w:t>
-      </w:r>
-      <w:r>
-        <w:t xml:space="preserve">- Upload or paste your draft when prompted</w:t>
-      </w:r>
-      <w:r>
-        <w:t xml:space="preserve"> </w:t>
-      </w:r>
-      <w:r>
-        <w:t xml:space="preserve">- The bot will give you feedback on story, math integration, visuals, and more</w:t>
+        <w:t xml:space="preserve">(prompt provided on Canvas) - Copy the bot prompt into ChatGPT, Gemini,</w:t>
+      </w:r>
+      <w:r>
+        <w:t xml:space="preserve"> </w:t>
+      </w:r>
+      <w:r>
+        <w:t xml:space="preserve">Claude, or your preferred AI tool - Upload or paste your draft when</w:t>
+      </w:r>
+      <w:r>
+        <w:t xml:space="preserve"> </w:t>
+      </w:r>
+      <w:r>
+        <w:t xml:space="preserve">prompted - The bot will give you feedback on story, math integration,</w:t>
+      </w:r>
+      <w:r>
+        <w:t xml:space="preserve"> </w:t>
+      </w:r>
+      <w:r>
+        <w:t xml:space="preserve">visuals, and more</w:t>
       </w:r>
     </w:p>
     <w:p>
@@ -460,19 +500,13 @@
         <w:t xml:space="preserve"> </w:t>
       </w:r>
       <w:r>
-        <w:t xml:space="preserve">Submit the feedback transcript</w:t>
-      </w:r>
-      <w:r>
-        <w:t xml:space="preserve"> </w:t>
-      </w:r>
-      <w:r>
-        <w:t xml:space="preserve">- Save as PDF or take screenshots</w:t>
-      </w:r>
-      <w:r>
-        <w:t xml:space="preserve"> </w:t>
-      </w:r>
-      <w:r>
-        <w:t xml:space="preserve">- Include the full conversation</w:t>
+        <w:t xml:space="preserve">Submit the feedback transcript - Save as PDF or take</w:t>
+      </w:r>
+      <w:r>
+        <w:t xml:space="preserve"> </w:t>
+      </w:r>
+      <w:r>
+        <w:t xml:space="preserve">screenshots - Include the full conversation</w:t>
       </w:r>
     </w:p>
     <w:p>
@@ -490,31 +524,25 @@
         <w:t xml:space="preserve"> </w:t>
       </w:r>
       <w:r>
-        <w:t xml:space="preserve">Write a brief reflection (200-300 words)</w:t>
-      </w:r>
-      <w:r>
-        <w:t xml:space="preserve"> </w:t>
-      </w:r>
-      <w:r>
-        <w:t xml:space="preserve">- What did the bot highlight as strengths?</w:t>
-      </w:r>
-      <w:r>
-        <w:t xml:space="preserve"> </w:t>
-      </w:r>
-      <w:r>
-        <w:t xml:space="preserve">- What suggestions resonated with you?</w:t>
-      </w:r>
-      <w:r>
-        <w:t xml:space="preserve"> </w:t>
-      </w:r>
-      <w:r>
-        <w:t xml:space="preserve">- What surprised you or what do you disagree with?</w:t>
-      </w:r>
-      <w:r>
-        <w:t xml:space="preserve"> </w:t>
-      </w:r>
-      <w:r>
-        <w:t xml:space="preserve">- How will this feedback shape your revision?</w:t>
+        <w:t xml:space="preserve">Write a brief reflection (200-300 words) - What did the bot</w:t>
+      </w:r>
+      <w:r>
+        <w:t xml:space="preserve"> </w:t>
+      </w:r>
+      <w:r>
+        <w:t xml:space="preserve">highlight as strengths? - What suggestions resonated with you? - What</w:t>
+      </w:r>
+      <w:r>
+        <w:t xml:space="preserve"> </w:t>
+      </w:r>
+      <w:r>
+        <w:t xml:space="preserve">surprised you or what do you disagree with? - How will this feedback</w:t>
+      </w:r>
+      <w:r>
+        <w:t xml:space="preserve"> </w:t>
+      </w:r>
+      <w:r>
+        <w:t xml:space="preserve">shape your revision?</w:t>
       </w:r>
     </w:p>
     <w:bookmarkEnd w:id="23"/>
@@ -532,7 +560,19 @@
         <w:pStyle w:val="FirstParagraph"/>
       </w:pPr>
       <w:r>
-        <w:t xml:space="preserve">Based on the AI feedback, your own assessment, and feedback from classmates during the showcase, create a concrete plan for finishing your book. Address:</w:t>
+        <w:t xml:space="preserve">Based on the AI feedback, your own assessment, and feedback from</w:t>
+      </w:r>
+      <w:r>
+        <w:t xml:space="preserve"> </w:t>
+      </w:r>
+      <w:r>
+        <w:t xml:space="preserve">classmates during the showcase, create a concrete plan for finishing</w:t>
+      </w:r>
+      <w:r>
+        <w:t xml:space="preserve"> </w:t>
+      </w:r>
+      <w:r>
+        <w:t xml:space="preserve">your book. Address:</w:t>
       </w:r>
     </w:p>
     <w:p>
@@ -550,19 +590,19 @@
         <w:t xml:space="preserve"> </w:t>
       </w:r>
       <w:r>
-        <w:t xml:space="preserve">- Which pages need text revision?</w:t>
-      </w:r>
-      <w:r>
-        <w:t xml:space="preserve"> </w:t>
-      </w:r>
-      <w:r>
-        <w:t xml:space="preserve">- Which images need creation/replacement?</w:t>
-      </w:r>
-      <w:r>
-        <w:t xml:space="preserve"> </w:t>
-      </w:r>
-      <w:r>
-        <w:t xml:space="preserve">- What’s missing from front/back matter?</w:t>
+        <w:t xml:space="preserve">- Which pages need text revision? -</w:t>
+      </w:r>
+      <w:r>
+        <w:t xml:space="preserve"> </w:t>
+      </w:r>
+      <w:r>
+        <w:t xml:space="preserve">Which images need creation/replacement? - What’s missing from front/back</w:t>
+      </w:r>
+      <w:r>
+        <w:t xml:space="preserve"> </w:t>
+      </w:r>
+      <w:r>
+        <w:t xml:space="preserve">matter?</w:t>
       </w:r>
     </w:p>
     <w:p>
@@ -580,13 +620,13 @@
         <w:t xml:space="preserve"> </w:t>
       </w:r>
       <w:r>
-        <w:t xml:space="preserve">- Who will focus on what between May 1-13?</w:t>
-      </w:r>
-      <w:r>
-        <w:t xml:space="preserve"> </w:t>
-      </w:r>
-      <w:r>
-        <w:t xml:space="preserve">- How will you coordinate?</w:t>
+        <w:t xml:space="preserve">- Who will focus on what between May 1-13? - How</w:t>
+      </w:r>
+      <w:r>
+        <w:t xml:space="preserve"> </w:t>
+      </w:r>
+      <w:r>
+        <w:t xml:space="preserve">will you coordinate?</w:t>
       </w:r>
     </w:p>
     <w:p>
@@ -604,19 +644,13 @@
         <w:t xml:space="preserve"> </w:t>
       </w:r>
       <w:r>
-        <w:t xml:space="preserve">- May 5-7: Showcase (present draft, get peer feedback)</w:t>
-      </w:r>
-      <w:r>
-        <w:t xml:space="preserve"> </w:t>
-      </w:r>
-      <w:r>
-        <w:t xml:space="preserve">- May 8-12: Final revisions</w:t>
-      </w:r>
-      <w:r>
-        <w:t xml:space="preserve"> </w:t>
-      </w:r>
-      <w:r>
-        <w:t xml:space="preserve">- May 13: Final book + teaching materials due</w:t>
+        <w:t xml:space="preserve">- May 5-7: Showcase (present draft, get peer feedback) -</w:t>
+      </w:r>
+      <w:r>
+        <w:t xml:space="preserve"> </w:t>
+      </w:r>
+      <w:r>
+        <w:t xml:space="preserve">May 8-12: Final revisions - May 13: Final book + teaching materials due</w:t>
       </w:r>
     </w:p>
     <w:p>
@@ -634,20 +668,49 @@
         <w:t xml:space="preserve"> </w:t>
       </w:r>
       <w:r>
-        <w:t xml:space="preserve">- What can realistically be done in 12 days?</w:t>
-      </w:r>
-      <w:r>
-        <w:t xml:space="preserve"> </w:t>
-      </w:r>
-      <w:r>
-        <w:t xml:space="preserve">- Where might you need to compromise or simplify?</w:t>
-      </w:r>
-    </w:p>
-    <w:p>
-      <w:r>
-        <w:pict>
-          <v:rect style="width:0;height:1.5pt" o:hralign="center" o:hrstd="t" o:hr="t"/>
-        </w:pict>
+        <w:t xml:space="preserve">- What can realistically be done in 12 days? -</w:t>
+      </w:r>
+      <w:r>
+        <w:t xml:space="preserve"> </w:t>
+      </w:r>
+      <w:r>
+        <w:t xml:space="preserve">Where might you need to compromise or simplify?</w:t>
+      </w:r>
+    </w:p>
+    <w:p>
+      <w:pPr>
+        <w:pStyle w:val="BodyText"/>
+      </w:pPr>
+      <w:r>
+        <w:rPr>
+          <w:bCs/>
+          <w:b/>
+        </w:rPr>
+        <w:t xml:space="preserve">AI Symposium Reflection (150-200 words):</w:t>
+      </w:r>
+      <w:r>
+        <w:t xml:space="preserve"> </w:t>
+      </w:r>
+      <w:r>
+        <w:t xml:space="preserve">- You attended Miami’s AI Symposium on April 15-16 (Week 11, Day 22)</w:t>
+      </w:r>
+      <w:r>
+        <w:t xml:space="preserve"> </w:t>
+      </w:r>
+      <w:r>
+        <w:t xml:space="preserve">- Reflect on one session or idea from the symposium that connects to your picture book project</w:t>
+      </w:r>
+      <w:r>
+        <w:t xml:space="preserve"> </w:t>
+      </w:r>
+      <w:r>
+        <w:t xml:space="preserve">- How did attending the symposium influence your thinking about AI tools, creativity, education, or your project?</w:t>
+      </w:r>
+      <w:r>
+        <w:t xml:space="preserve"> </w:t>
+      </w:r>
+      <w:r>
+        <w:t xml:space="preserve">- This can be brief but should show genuine engagement with the symposium</w:t>
       </w:r>
     </w:p>
     <w:bookmarkEnd w:id="24"/>
@@ -710,7 +773,13 @@
         <w:t xml:space="preserve"> </w:t>
       </w:r>
       <w:r>
-        <w:t xml:space="preserve">PDF of transcript + your 200-300 word reflection (can be combined in one document)</w:t>
+        <w:t xml:space="preserve">PDF of transcript + your 200-300 word</w:t>
+      </w:r>
+      <w:r>
+        <w:t xml:space="preserve"> </w:t>
+      </w:r>
+      <w:r>
+        <w:t xml:space="preserve">reflection (can be combined in one document)</w:t>
       </w:r>
     </w:p>
     <w:p>
@@ -743,13 +812,6 @@
         <w:t xml:space="preserve">Include both team members’ names on all documents.</w:t>
       </w:r>
     </w:p>
-    <w:p>
-      <w:r>
-        <w:pict>
-          <v:rect style="width:0;height:1.5pt" o:hralign="center" o:hrstd="t" o:hr="t"/>
-        </w:pict>
-      </w:r>
-    </w:p>
     <w:bookmarkEnd w:id="26"/>
     <w:bookmarkStart w:id="27" w:name="rubric-15-points"/>
     <w:p>
@@ -763,14 +825,14 @@
     <w:tbl>
       <w:tblPr>
         <w:tblStyle w:val="Table"/>
-        <w:tblW w:type="pct" w:w="5000"/>
+        <w:tblW w:type="pct" w:w="4867"/>
         <w:tblLook w:firstRow="1" w:lastRow="0" w:firstColumn="0" w:lastColumn="0" w:noHBand="0" w:noVBand="0" w:val="0020"/>
         <w:jc w:val="start"/>
       </w:tblPr>
       <w:tblGrid>
-        <w:gridCol w:w="2026"/>
-        <w:gridCol w:w="1473"/>
-        <w:gridCol w:w="4420"/>
+        <w:gridCol w:w="2006"/>
+        <w:gridCol w:w="1478"/>
+        <w:gridCol w:w="4224"/>
       </w:tblGrid>
       <w:tr>
         <w:trPr>
@@ -850,7 +912,19 @@
               <w:jc w:val="left"/>
             </w:pPr>
             <w:r>
-              <w:t xml:space="preserve">Genuine progress shown; narrative arc visible; visual direction clear; good faith effort evident</w:t>
+              <w:t xml:space="preserve">Genuine progress shown; narrative arc</w:t>
+            </w:r>
+            <w:r>
+              <w:t xml:space="preserve"> </w:t>
+            </w:r>
+            <w:r>
+              <w:t xml:space="preserve">visible; visual direction clear; good</w:t>
+            </w:r>
+            <w:r>
+              <w:t xml:space="preserve"> </w:t>
+            </w:r>
+            <w:r>
+              <w:t xml:space="preserve">faith effort evident</w:t>
             </w:r>
           </w:p>
         </w:tc>
@@ -868,7 +942,21 @@
                 <w:bCs/>
                 <w:b/>
               </w:rPr>
-              <w:t xml:space="preserve">AI Feedback + Reflection</w:t>
+              <w:t xml:space="preserve">AI Feedback +</w:t>
+            </w:r>
+            <w:r>
+              <w:rPr>
+                <w:bCs/>
+                <w:b/>
+              </w:rPr>
+              <w:t xml:space="preserve"> </w:t>
+            </w:r>
+            <w:r>
+              <w:rPr>
+                <w:bCs/>
+                <w:b/>
+              </w:rPr>
+              <w:t xml:space="preserve">Reflection</w:t>
             </w:r>
           </w:p>
         </w:tc>
@@ -892,7 +980,19 @@
               <w:jc w:val="left"/>
             </w:pPr>
             <w:r>
-              <w:t xml:space="preserve">Ran draft through bot; submitted full transcript; thoughtful reflection on feedback (200-300 words)</w:t>
+              <w:t xml:space="preserve">Ran draft through bot; submitted full</w:t>
+            </w:r>
+            <w:r>
+              <w:t xml:space="preserve"> </w:t>
+            </w:r>
+            <w:r>
+              <w:t xml:space="preserve">transcript; thoughtful reflection on</w:t>
+            </w:r>
+            <w:r>
+              <w:t xml:space="preserve"> </w:t>
+            </w:r>
+            <w:r>
+              <w:t xml:space="preserve">feedback (200-300 words)</w:t>
             </w:r>
           </w:p>
         </w:tc>
@@ -910,7 +1010,21 @@
                 <w:bCs/>
                 <w:b/>
               </w:rPr>
-              <w:t xml:space="preserve">Next Steps Plan</w:t>
+              <w:t xml:space="preserve">Next Steps</w:t>
+            </w:r>
+            <w:r>
+              <w:rPr>
+                <w:bCs/>
+                <w:b/>
+              </w:rPr>
+              <w:t xml:space="preserve"> </w:t>
+            </w:r>
+            <w:r>
+              <w:rPr>
+                <w:bCs/>
+                <w:b/>
+              </w:rPr>
+              <w:t xml:space="preserve">Plan</w:t>
             </w:r>
           </w:p>
         </w:tc>
@@ -934,7 +1048,31 @@
               <w:jc w:val="left"/>
             </w:pPr>
             <w:r>
-              <w:t xml:space="preserve">Specific and realistic plan; clear division of labor; addresses AI feedback; shows path to completion</w:t>
+              <w:t xml:space="preserve">Specific and realistic plan; clear</w:t>
+            </w:r>
+            <w:r>
+              <w:t xml:space="preserve"> </w:t>
+            </w:r>
+            <w:r>
+              <w:t xml:space="preserve">division of labor; addresses AI</w:t>
+            </w:r>
+            <w:r>
+              <w:t xml:space="preserve"> </w:t>
+            </w:r>
+            <w:r>
+              <w:t xml:space="preserve">feedback; shows path to completion;</w:t>
+            </w:r>
+            <w:r>
+              <w:t xml:space="preserve"> </w:t>
+            </w:r>
+            <w:r>
+              <w:t xml:space="preserve">includes AI Symposium reflection</w:t>
+            </w:r>
+            <w:r>
+              <w:t xml:space="preserve"> </w:t>
+            </w:r>
+            <w:r>
+              <w:t xml:space="preserve">(150-200 words)</w:t>
             </w:r>
           </w:p>
         </w:tc>
@@ -982,13 +1120,6 @@
         </w:tc>
       </w:tr>
     </w:tbl>
-    <w:p>
-      <w:r>
-        <w:pict>
-          <v:rect style="width:0;height:1.5pt" o:hralign="center" o:hrstd="t" o:hr="t"/>
-        </w:pict>
-      </w:r>
-    </w:p>
     <w:bookmarkEnd w:id="27"/>
     <w:bookmarkStart w:id="28" w:name="why-this-matters"/>
     <w:p>
@@ -1004,13 +1135,7 @@
         <w:pStyle w:val="FirstParagraph"/>
       </w:pPr>
       <w:r>
-        <w:t xml:space="preserve">This checkpoint helps you:</w:t>
-      </w:r>
-      <w:r>
-        <w:t xml:space="preserve"> </w:t>
-      </w:r>
-      <w:r>
-        <w:t xml:space="preserve">-</w:t>
+        <w:t xml:space="preserve">This checkpoint helps you: -</w:t>
       </w:r>
       <w:r>
         <w:t xml:space="preserve"> </w:t>
@@ -1026,13 +1151,13 @@
         <w:t xml:space="preserve"> </w:t>
       </w:r>
       <w:r>
-        <w:t xml:space="preserve">before the final is due (not after!)</w:t>
-      </w:r>
-      <w:r>
-        <w:t xml:space="preserve"> </w:t>
-      </w:r>
-      <w:r>
-        <w:t xml:space="preserve">-</w:t>
+        <w:t xml:space="preserve">before the final is due</w:t>
+      </w:r>
+      <w:r>
+        <w:t xml:space="preserve"> </w:t>
+      </w:r>
+      <w:r>
+        <w:t xml:space="preserve">(not after!) -</w:t>
       </w:r>
       <w:r>
         <w:t xml:space="preserve"> </w:t>
@@ -1048,13 +1173,13 @@
         <w:t xml:space="preserve"> </w:t>
       </w:r>
       <w:r>
-        <w:t xml:space="preserve">(like writers do in the real world)</w:t>
-      </w:r>
-      <w:r>
-        <w:t xml:space="preserve"> </w:t>
-      </w:r>
-      <w:r>
-        <w:t xml:space="preserve">-</w:t>
+        <w:t xml:space="preserve">(like writers do in the</w:t>
+      </w:r>
+      <w:r>
+        <w:t xml:space="preserve"> </w:t>
+      </w:r>
+      <w:r>
+        <w:t xml:space="preserve">real world) -</w:t>
       </w:r>
       <w:r>
         <w:t xml:space="preserve"> </w:t>
@@ -1070,23 +1195,31 @@
         <w:t xml:space="preserve"> </w:t>
       </w:r>
       <w:r>
-        <w:t xml:space="preserve">for finishing strong</w:t>
-      </w:r>
-      <w:r>
-        <w:t xml:space="preserve"> </w:t>
-      </w:r>
-      <w:r>
-        <w:t xml:space="preserve">-</w:t>
-      </w:r>
-      <w:r>
-        <w:t xml:space="preserve"> </w:t>
-      </w:r>
-      <w:r>
-        <w:rPr>
-          <w:bCs/>
-          <w:b/>
-        </w:rPr>
-        <w:t xml:space="preserve">Reduce stress</w:t>
+        <w:t xml:space="preserve">for finishing strong -</w:t>
+      </w:r>
+      <w:r>
+        <w:t xml:space="preserve"> </w:t>
+      </w:r>
+      <w:r>
+        <w:rPr>
+          <w:bCs/>
+          <w:b/>
+        </w:rPr>
+        <w:t xml:space="preserve">Reduce</w:t>
+      </w:r>
+      <w:r>
+        <w:rPr>
+          <w:bCs/>
+          <w:b/>
+        </w:rPr>
+        <w:t xml:space="preserve"> </w:t>
+      </w:r>
+      <w:r>
+        <w:rPr>
+          <w:bCs/>
+          <w:b/>
+        </w:rPr>
+        <w:t xml:space="preserve">stress</w:t>
       </w:r>
       <w:r>
         <w:t xml:space="preserve"> </w:t>
@@ -1100,14 +1233,13 @@
         <w:pStyle w:val="BodyText"/>
       </w:pPr>
       <w:r>
-        <w:t xml:space="preserve">We’re not grading the quality of your draft. We’re grading whether you’re engaging seriously with the revision process.</w:t>
-      </w:r>
-    </w:p>
-    <w:p>
-      <w:r>
-        <w:pict>
-          <v:rect style="width:0;height:1.5pt" o:hralign="center" o:hrstd="t" o:hr="t"/>
-        </w:pict>
+        <w:t xml:space="preserve">We’re not grading the quality of your draft. We’re grading whether</w:t>
+      </w:r>
+      <w:r>
+        <w:t xml:space="preserve"> </w:t>
+      </w:r>
+      <w:r>
+        <w:t xml:space="preserve">you’re engaging seriously with the revision process.</w:t>
       </w:r>
     </w:p>
     <w:bookmarkEnd w:id="28"/>
@@ -1139,7 +1271,13 @@
         <w:t xml:space="preserve"> </w:t>
       </w:r>
       <w:r>
-        <w:t xml:space="preserve">We’d rather see placeholders than rushed junk.</w:t>
+        <w:t xml:space="preserve">We’d rather see placeholders</w:t>
+      </w:r>
+      <w:r>
+        <w:t xml:space="preserve"> </w:t>
+      </w:r>
+      <w:r>
+        <w:t xml:space="preserve">than rushed junk.</w:t>
       </w:r>
     </w:p>
     <w:p>
@@ -1161,7 +1299,13 @@
         <w:t xml:space="preserve"> </w:t>
       </w:r>
       <w:r>
-        <w:t xml:space="preserve">The bot is trained on good picture book practices—take it seriously.</w:t>
+        <w:t xml:space="preserve">The bot is trained on good picture book</w:t>
+      </w:r>
+      <w:r>
+        <w:t xml:space="preserve"> </w:t>
+      </w:r>
+      <w:r>
+        <w:t xml:space="preserve">practices—take it seriously.</w:t>
       </w:r>
     </w:p>
     <w:p>
@@ -1183,7 +1327,13 @@
         <w:t xml:space="preserve"> </w:t>
       </w:r>
       <w:r>
-        <w:t xml:space="preserve">Just be honest about what the feedback told you.</w:t>
+        <w:t xml:space="preserve">Just be honest about what the</w:t>
+      </w:r>
+      <w:r>
+        <w:t xml:space="preserve"> </w:t>
+      </w:r>
+      <w:r>
+        <w:t xml:space="preserve">feedback told you.</w:t>
       </w:r>
     </w:p>
     <w:p>
@@ -1205,7 +1355,13 @@
         <w:t xml:space="preserve"> </w:t>
       </w:r>
       <w:r>
-        <w:t xml:space="preserve">You have 12 days. What can actually get done?</w:t>
+        <w:t xml:space="preserve">You have 12 days. What can</w:t>
+      </w:r>
+      <w:r>
+        <w:t xml:space="preserve"> </w:t>
+      </w:r>
+      <w:r>
+        <w:t xml:space="preserve">actually get done?</w:t>
       </w:r>
     </w:p>
     <w:p>
@@ -1227,14 +1383,13 @@
         <w:t xml:space="preserve"> </w:t>
       </w:r>
       <w:r>
-        <w:t xml:space="preserve">Make sure you’re both aligned on the plan.</w:t>
-      </w:r>
-    </w:p>
-    <w:p>
-      <w:r>
-        <w:pict>
-          <v:rect style="width:0;height:1.5pt" o:hralign="center" o:hrstd="t" o:hr="t"/>
-        </w:pict>
+        <w:t xml:space="preserve">Make sure you’re both aligned on</w:t>
+      </w:r>
+      <w:r>
+        <w:t xml:space="preserve"> </w:t>
+      </w:r>
+      <w:r>
+        <w:t xml:space="preserve">the plan.</w:t>
       </w:r>
     </w:p>
     <w:p>
@@ -1252,37 +1407,30 @@
         <w:t xml:space="preserve"> </w:t>
       </w:r>
       <w:r>
-        <w:t xml:space="preserve">- Week 14 (May 5-7): You’ll present your draft at the showcase</w:t>
-      </w:r>
-      <w:r>
-        <w:t xml:space="preserve"> </w:t>
-      </w:r>
-      <w:r>
-        <w:t xml:space="preserve">- Classmates will see your work and you’ll get more feedback</w:t>
-      </w:r>
-      <w:r>
-        <w:t xml:space="preserve"> </w:t>
-      </w:r>
-      <w:r>
-        <w:t xml:space="preserve">- Finals Week: Complete final revisions based on ALL feedback</w:t>
-      </w:r>
-      <w:r>
-        <w:t xml:space="preserve"> </w:t>
-      </w:r>
-      <w:r>
-        <w:t xml:space="preserve">- May 13: Submit polished final book + teaching materials</w:t>
-      </w:r>
-    </w:p>
-    <w:p>
-      <w:r>
-        <w:pict>
-          <v:rect style="width:0;height:1.5pt" o:hralign="center" o:hrstd="t" o:hr="t"/>
-        </w:pict>
-      </w:r>
-    </w:p>
-    <w:p>
-      <w:pPr>
-        <w:pStyle w:val="FirstParagraph"/>
+        <w:t xml:space="preserve">- Week 14 (May 5-7): You’ll present your draft at</w:t>
+      </w:r>
+      <w:r>
+        <w:t xml:space="preserve"> </w:t>
+      </w:r>
+      <w:r>
+        <w:t xml:space="preserve">the showcase - Classmates will see your work and you’ll get more</w:t>
+      </w:r>
+      <w:r>
+        <w:t xml:space="preserve"> </w:t>
+      </w:r>
+      <w:r>
+        <w:t xml:space="preserve">feedback - Finals Week: Complete final revisions based on ALL feedback -</w:t>
+      </w:r>
+      <w:r>
+        <w:t xml:space="preserve"> </w:t>
+      </w:r>
+      <w:r>
+        <w:t xml:space="preserve">May 13: Submit polished final book + teaching materials</w:t>
+      </w:r>
+    </w:p>
+    <w:p>
+      <w:pPr>
+        <w:pStyle w:val="BodyText"/>
       </w:pPr>
       <w:r>
         <w:rPr>

</xml_diff>